<commit_message>
template for Media Queries and added footer
</commit_message>
<xml_diff>
--- a/assets/Project2 Minutes.docx
+++ b/assets/Project2 Minutes.docx
@@ -9,119 +9,91 @@
     </w:p>
     <w:p>
       <w:r>
-        <w:t xml:space="preserve">Satoshi </w:t>
-      </w:r>
-      <w:proofErr w:type="spellStart"/>
-      <w:r>
-        <w:t>Naka’know’code</w:t>
-      </w:r>
-      <w:proofErr w:type="spellEnd"/>
+        <w:t xml:space="preserve">Satoshi Naka’know’code </w:t>
+      </w:r>
+    </w:p>
+    <w:p>
+      <w:r>
+        <w:t xml:space="preserve">Metro, Transport, </w:t>
+      </w:r>
+      <w:r>
+        <w:t>Bus, Train, Uber</w:t>
+      </w:r>
+      <w:r>
+        <w:t xml:space="preserve">, MetChat, </w:t>
+      </w:r>
+      <w:r>
+        <w:rPr>
+          <w:highlight w:val="yellow"/>
+        </w:rPr>
+        <w:t>RadChat</w:t>
+      </w:r>
+      <w:r>
+        <w:t xml:space="preserve">, RadelaideChat, RadRoom, </w:t>
+      </w:r>
+      <w:r>
+        <w:rPr>
+          <w:highlight w:val="yellow"/>
+        </w:rPr>
+        <w:t>MetroMadness</w:t>
+      </w:r>
+      <w:r>
+        <w:t xml:space="preserve">, </w:t>
+      </w:r>
+      <w:r>
+        <w:t>Route-It Adelaide, BIMB</w:t>
+      </w:r>
+    </w:p>
+    <w:p>
+      <w:r>
+        <w:rPr>
+          <w:highlight w:val="yellow"/>
+        </w:rPr>
+        <w:t>G.O.A.T – Greatest Of All Transport</w:t>
+      </w:r>
       <w:r>
         <w:t xml:space="preserve"> </w:t>
       </w:r>
-    </w:p>
-    <w:p>
-      <w:r>
-        <w:t xml:space="preserve">Metro, Transport, </w:t>
-      </w:r>
-      <w:r>
-        <w:t>Bus, Train, Uber</w:t>
-      </w:r>
-      <w:r>
-        <w:t xml:space="preserve">, </w:t>
-      </w:r>
-      <w:proofErr w:type="spellStart"/>
-      <w:r>
-        <w:t>MetChat</w:t>
-      </w:r>
-      <w:proofErr w:type="spellEnd"/>
-      <w:r>
-        <w:t xml:space="preserve">, </w:t>
-      </w:r>
-      <w:proofErr w:type="spellStart"/>
+      <w:r>
+        <w:tab/>
+      </w:r>
+      <w:r>
+        <w:t>iiiiiiii</w:t>
+      </w:r>
+    </w:p>
+    <w:p>
       <w:r>
         <w:rPr>
           <w:highlight w:val="yellow"/>
         </w:rPr>
         <w:t>RadChat</w:t>
       </w:r>
-      <w:proofErr w:type="spellEnd"/>
-      <w:r>
-        <w:t xml:space="preserve">, </w:t>
-      </w:r>
-      <w:proofErr w:type="spellStart"/>
-      <w:r>
-        <w:t>RadelaideChat</w:t>
-      </w:r>
-      <w:proofErr w:type="spellEnd"/>
-      <w:r>
-        <w:t xml:space="preserve">, </w:t>
-      </w:r>
-      <w:proofErr w:type="spellStart"/>
-      <w:r>
-        <w:t>RadRoom</w:t>
-      </w:r>
-      <w:proofErr w:type="spellEnd"/>
-      <w:r>
-        <w:t xml:space="preserve">, </w:t>
-      </w:r>
-      <w:proofErr w:type="spellStart"/>
+      <w:r>
+        <w:tab/>
+      </w:r>
+      <w:r>
+        <w:tab/>
+      </w:r>
+      <w:r>
+        <w:tab/>
+      </w:r>
+      <w:r>
+        <w:tab/>
+      </w:r>
+      <w:r>
+        <w:t>iiiiiiiiii</w:t>
+      </w:r>
+    </w:p>
+    <w:p>
       <w:r>
         <w:rPr>
           <w:highlight w:val="yellow"/>
         </w:rPr>
         <w:t>MetroMadness</w:t>
       </w:r>
-      <w:proofErr w:type="spellEnd"/>
-      <w:r>
-        <w:t xml:space="preserve">, </w:t>
-      </w:r>
-      <w:r>
-        <w:t>Route-It Adelaide, BIMB</w:t>
-      </w:r>
-    </w:p>
-    <w:p>
-      <w:r>
-        <w:rPr>
-          <w:highlight w:val="yellow"/>
-        </w:rPr>
-        <w:t xml:space="preserve">G.O.A.T – Greatest </w:t>
-      </w:r>
-      <w:proofErr w:type="gramStart"/>
-      <w:r>
-        <w:rPr>
-          <w:highlight w:val="yellow"/>
-        </w:rPr>
-        <w:t>Of</w:t>
-      </w:r>
-      <w:proofErr w:type="gramEnd"/>
-      <w:r>
-        <w:rPr>
-          <w:highlight w:val="yellow"/>
-        </w:rPr>
-        <w:t xml:space="preserve"> All Transport</w:t>
-      </w:r>
-      <w:r>
-        <w:t xml:space="preserve"> </w:t>
-      </w:r>
       <w:r>
         <w:tab/>
       </w:r>
-      <w:proofErr w:type="spellStart"/>
-      <w:r>
-        <w:t>iiiiiiii</w:t>
-      </w:r>
-      <w:proofErr w:type="spellEnd"/>
-    </w:p>
-    <w:p>
-      <w:proofErr w:type="spellStart"/>
-      <w:r>
-        <w:rPr>
-          <w:highlight w:val="yellow"/>
-        </w:rPr>
-        <w:t>RadChat</w:t>
-      </w:r>
-      <w:proofErr w:type="spellEnd"/>
       <w:r>
         <w:tab/>
       </w:r>
@@ -132,63 +104,15 @@
         <w:tab/>
       </w:r>
       <w:r>
-        <w:tab/>
-      </w:r>
-      <w:proofErr w:type="spellStart"/>
-      <w:r>
-        <w:t>iiiiiiiiii</w:t>
-      </w:r>
-      <w:proofErr w:type="spellEnd"/>
-    </w:p>
-    <w:p>
-      <w:proofErr w:type="spellStart"/>
-      <w:r>
-        <w:rPr>
-          <w:highlight w:val="yellow"/>
-        </w:rPr>
-        <w:t>MetroMadness</w:t>
-      </w:r>
-      <w:proofErr w:type="spellEnd"/>
-      <w:r>
-        <w:tab/>
-      </w:r>
-      <w:r>
-        <w:tab/>
-      </w:r>
-      <w:r>
-        <w:tab/>
-      </w:r>
-      <w:r>
-        <w:tab/>
-      </w:r>
-      <w:proofErr w:type="spellStart"/>
-      <w:r>
         <w:t>iiiiii</w:t>
       </w:r>
       <w:r>
-        <w:t>iiiiiiiiiiiiiiiiiiiiiiiiii</w:t>
-      </w:r>
-      <w:proofErr w:type="spellEnd"/>
-      <w:r>
-        <w:t xml:space="preserve"> vote for the WIN!!</w:t>
-      </w:r>
-    </w:p>
-    <w:p>
-      <w:proofErr w:type="spellStart"/>
-      <w:r>
-        <w:t>RadChat</w:t>
-      </w:r>
-      <w:proofErr w:type="spellEnd"/>
-      <w:r>
-        <w:t xml:space="preserve"> - </w:t>
-      </w:r>
-      <w:proofErr w:type="spellStart"/>
-      <w:r>
-        <w:t>Get’n</w:t>
-      </w:r>
-      <w:proofErr w:type="spellEnd"/>
-      <w:r>
-        <w:t xml:space="preserve"> Ya There</w:t>
+        <w:t>iiiiiiiiiiiiiiiiiiiiiiiiii vote for the WIN!!</w:t>
+      </w:r>
+    </w:p>
+    <w:p>
+      <w:r>
+        <w:t>RadChat - Get’n Ya There</w:t>
       </w:r>
     </w:p>
     <w:p/>
@@ -246,13 +170,8 @@
               <w:t>Manoj</w:t>
             </w:r>
             <w:r>
-              <w:t xml:space="preserve"> </w:t>
+              <w:t xml:space="preserve"> Adikari</w:t>
             </w:r>
-            <w:proofErr w:type="spellStart"/>
-            <w:r>
-              <w:t>Adikari</w:t>
-            </w:r>
-            <w:proofErr w:type="spellEnd"/>
           </w:p>
         </w:tc>
       </w:tr>
@@ -281,13 +200,8 @@
               <w:t>Brea</w:t>
             </w:r>
             <w:r>
-              <w:t xml:space="preserve"> </w:t>
+              <w:t xml:space="preserve"> Grindley</w:t>
             </w:r>
-            <w:proofErr w:type="spellStart"/>
-            <w:r>
-              <w:t>Grindley</w:t>
-            </w:r>
-            <w:proofErr w:type="spellEnd"/>
           </w:p>
         </w:tc>
       </w:tr>
@@ -401,9 +315,74 @@
           <w:i/>
           <w:iCs/>
         </w:rPr>
-        <w:t xml:space="preserve">What </w:t>
-      </w:r>
-      <w:proofErr w:type="gramStart"/>
+        <w:t>What is the problems that the product solves</w:t>
+      </w:r>
+      <w:r>
+        <w:rPr>
+          <w:b/>
+          <w:bCs/>
+        </w:rPr>
+        <w:t>?</w:t>
+      </w:r>
+    </w:p>
+    <w:p>
+      <w:r>
+        <w:t>Use</w:t>
+      </w:r>
+      <w:r>
+        <w:t>rs</w:t>
+      </w:r>
+      <w:r>
+        <w:t xml:space="preserve"> can use</w:t>
+      </w:r>
+      <w:r>
+        <w:t xml:space="preserve"> the</w:t>
+      </w:r>
+      <w:r>
+        <w:t xml:space="preserve"> chat</w:t>
+      </w:r>
+      <w:r>
+        <w:t xml:space="preserve"> feature</w:t>
+      </w:r>
+      <w:r>
+        <w:t xml:space="preserve"> to talk to</w:t>
+      </w:r>
+      <w:r>
+        <w:t xml:space="preserve"> other</w:t>
+      </w:r>
+      <w:r>
+        <w:t xml:space="preserve"> commuters </w:t>
+      </w:r>
+      <w:r>
+        <w:t>on the route and find out where their transport is, if it’s on time</w:t>
+      </w:r>
+      <w:r>
+        <w:t>,</w:t>
+      </w:r>
+      <w:r>
+        <w:t xml:space="preserve"> or</w:t>
+      </w:r>
+      <w:r>
+        <w:t>,</w:t>
+      </w:r>
+      <w:r>
+        <w:t xml:space="preserve"> has been delayed due to an accident or road work</w:t>
+      </w:r>
+      <w:r>
+        <w:t>s</w:t>
+      </w:r>
+      <w:r>
+        <w:t xml:space="preserve"> etc. This gives the end user the opportunity to find alternative transport to get to their destination on time.</w:t>
+      </w:r>
+    </w:p>
+    <w:p>
+      <w:pPr>
+        <w:ind w:firstLine="720"/>
+        <w:rPr>
+          <w:b/>
+          <w:bCs/>
+        </w:rPr>
+      </w:pPr>
       <w:r>
         <w:rPr>
           <w:b/>
@@ -411,91 +390,6 @@
           <w:i/>
           <w:iCs/>
         </w:rPr>
-        <w:t>is</w:t>
-      </w:r>
-      <w:proofErr w:type="gramEnd"/>
-      <w:r>
-        <w:rPr>
-          <w:b/>
-          <w:bCs/>
-          <w:i/>
-          <w:iCs/>
-        </w:rPr>
-        <w:t xml:space="preserve"> the problems that the product solves</w:t>
-      </w:r>
-      <w:r>
-        <w:rPr>
-          <w:b/>
-          <w:bCs/>
-        </w:rPr>
-        <w:t>?</w:t>
-      </w:r>
-    </w:p>
-    <w:p>
-      <w:r>
-        <w:t>Use</w:t>
-      </w:r>
-      <w:r>
-        <w:t>rs</w:t>
-      </w:r>
-      <w:r>
-        <w:t xml:space="preserve"> can use</w:t>
-      </w:r>
-      <w:r>
-        <w:t xml:space="preserve"> the</w:t>
-      </w:r>
-      <w:r>
-        <w:t xml:space="preserve"> chat</w:t>
-      </w:r>
-      <w:r>
-        <w:t xml:space="preserve"> feature</w:t>
-      </w:r>
-      <w:r>
-        <w:t xml:space="preserve"> to talk to</w:t>
-      </w:r>
-      <w:r>
-        <w:t xml:space="preserve"> other</w:t>
-      </w:r>
-      <w:r>
-        <w:t xml:space="preserve"> commuters </w:t>
-      </w:r>
-      <w:r>
-        <w:t>on the route and find out where their transport is, if it’s on time</w:t>
-      </w:r>
-      <w:r>
-        <w:t>,</w:t>
-      </w:r>
-      <w:r>
-        <w:t xml:space="preserve"> or</w:t>
-      </w:r>
-      <w:r>
-        <w:t>,</w:t>
-      </w:r>
-      <w:r>
-        <w:t xml:space="preserve"> has been delayed due to an accident or road work</w:t>
-      </w:r>
-      <w:r>
-        <w:t>s</w:t>
-      </w:r>
-      <w:r>
-        <w:t xml:space="preserve"> etc. This gives the end user the opportunity to find alternative transport to get to their destination on time.</w:t>
-      </w:r>
-    </w:p>
-    <w:p>
-      <w:pPr>
-        <w:ind w:firstLine="720"/>
-        <w:rPr>
-          <w:b/>
-          <w:bCs/>
-        </w:rPr>
-      </w:pPr>
-      <w:r>
-        <w:rPr>
-          <w:b/>
-          <w:bCs/>
-          <w:i/>
-          <w:iCs/>
-        </w:rPr>
         <w:t>How does the product solve that problem</w:t>
       </w:r>
       <w:r>
@@ -528,13 +422,8 @@
       </w:r>
     </w:p>
     <w:p>
-      <w:proofErr w:type="gramStart"/>
-      <w:r>
-        <w:t>API’s</w:t>
-      </w:r>
-      <w:proofErr w:type="gramEnd"/>
-      <w:r>
-        <w:t xml:space="preserve"> to Use: </w:t>
+      <w:r>
+        <w:t xml:space="preserve">API’s to Use: </w:t>
       </w:r>
     </w:p>
     <w:p>
@@ -650,15 +539,7 @@
     </w:p>
     <w:p>
       <w:r>
-        <w:t xml:space="preserve">Once logged into the application I want to be able to view available bus/routes from a </w:t>
-      </w:r>
-      <w:proofErr w:type="gramStart"/>
-      <w:r>
-        <w:t>drop down</w:t>
-      </w:r>
-      <w:proofErr w:type="gramEnd"/>
-      <w:r>
-        <w:t xml:space="preserve"> box so that I may select</w:t>
+        <w:t>Once logged into the application I want to be able to view available bus/routes from a drop down box so that I may select</w:t>
       </w:r>
       <w:r>
         <w:t xml:space="preserve"> my appropriate route.</w:t>
@@ -666,15 +547,7 @@
     </w:p>
     <w:p>
       <w:r>
-        <w:t xml:space="preserve">Once my route is </w:t>
-      </w:r>
-      <w:proofErr w:type="gramStart"/>
-      <w:r>
-        <w:t>selected</w:t>
-      </w:r>
-      <w:proofErr w:type="gramEnd"/>
-      <w:r>
-        <w:t xml:space="preserve"> I want to be able to get real time data of that route.</w:t>
+        <w:t>Once my route is selected I want to be able to get real time data of that route.</w:t>
       </w:r>
     </w:p>
     <w:p>
@@ -783,15 +656,7 @@
         </w:numPr>
       </w:pPr>
       <w:r>
-        <w:t xml:space="preserve">Use MySQL and the </w:t>
-      </w:r>
-      <w:proofErr w:type="spellStart"/>
-      <w:r>
-        <w:t>Sequelize</w:t>
-      </w:r>
-      <w:proofErr w:type="spellEnd"/>
-      <w:r>
-        <w:t xml:space="preserve"> ORM for the database.</w:t>
+        <w:t>Use MySQL and the Sequelize ORM for the database.</w:t>
       </w:r>
     </w:p>
     <w:p>
@@ -918,15 +783,7 @@
         <w:t xml:space="preserve"> </w:t>
       </w:r>
       <w:r>
-        <w:t xml:space="preserve">API’s including </w:t>
-      </w:r>
-      <w:proofErr w:type="spellStart"/>
-      <w:r>
-        <w:t>homeRoutes</w:t>
-      </w:r>
-      <w:proofErr w:type="spellEnd"/>
-      <w:r>
-        <w:t xml:space="preserve"> etc.</w:t>
+        <w:t>API’s including homeRoutes etc.</w:t>
       </w:r>
     </w:p>
     <w:p>
@@ -967,23 +824,7 @@
         <w:t xml:space="preserve"> Keys; </w:t>
       </w:r>
       <w:r>
-        <w:t xml:space="preserve">All user details captured will be stored in the </w:t>
-      </w:r>
-      <w:proofErr w:type="gramStart"/>
-      <w:r>
-        <w:t>‘.env</w:t>
-      </w:r>
-      <w:proofErr w:type="gramEnd"/>
-      <w:r>
-        <w:t>’ file and ‘</w:t>
-      </w:r>
-      <w:proofErr w:type="spellStart"/>
-      <w:r>
-        <w:t>gitignore</w:t>
-      </w:r>
-      <w:proofErr w:type="spellEnd"/>
-      <w:r>
-        <w:t>’ file will ensure SQL passwords will not be public.</w:t>
+        <w:t>All user details captured will be stored in the ‘.env’ file and ‘gitignore’ file will ensure SQL passwords will not be public.</w:t>
       </w:r>
     </w:p>
     <w:p>
@@ -1214,19 +1055,14 @@
         <w:t>Day 2</w:t>
       </w:r>
       <w:r>
+        <w:t xml:space="preserve"> - </w:t>
+      </w:r>
+      <w:r>
         <w:t xml:space="preserve"> </w:t>
       </w:r>
-      <w:proofErr w:type="gramStart"/>
-      <w:r>
-        <w:t xml:space="preserve">- </w:t>
-      </w:r>
-      <w:r>
-        <w:t xml:space="preserve"> </w:t>
-      </w:r>
       <w:r>
         <w:t>Thursday</w:t>
       </w:r>
-      <w:proofErr w:type="gramEnd"/>
       <w:r>
         <w:t xml:space="preserve"> </w:t>
       </w:r>
@@ -1443,27 +1279,7 @@
           <w:highlight w:val="yellow"/>
           <w:u w:val="single"/>
         </w:rPr>
-        <w:t xml:space="preserve"> </w:t>
-      </w:r>
-      <w:proofErr w:type="gramStart"/>
-      <w:r>
-        <w:rPr>
-          <w:b/>
-          <w:bCs/>
-          <w:highlight w:val="yellow"/>
-          <w:u w:val="single"/>
-        </w:rPr>
-        <w:t>BUILD</w:t>
-      </w:r>
-      <w:proofErr w:type="gramEnd"/>
-      <w:r>
-        <w:rPr>
-          <w:b/>
-          <w:bCs/>
-          <w:highlight w:val="yellow"/>
-          <w:u w:val="single"/>
-        </w:rPr>
-        <w:t xml:space="preserve"> </w:t>
+        <w:t xml:space="preserve"> BUILD </w:t>
       </w:r>
       <w:r>
         <w:rPr>
@@ -1558,6 +1374,21 @@
       <w:r>
         <w:t>User to be auto logged out after 5 mins of inactivity</w:t>
       </w:r>
+      <w:r>
+        <w:t xml:space="preserve"> </w:t>
+      </w:r>
+      <w:r>
+        <w:rPr>
+          <w:color w:val="FF0000"/>
+        </w:rPr>
+        <w:t>*Still to be implemented</w:t>
+      </w:r>
+      <w:r>
+        <w:rPr>
+          <w:color w:val="FF0000"/>
+        </w:rPr>
+        <w:t xml:space="preserve"> and up for takers</w:t>
+      </w:r>
     </w:p>
     <w:p>
       <w:pPr>
@@ -1571,14 +1402,12 @@
           <w:strike/>
         </w:rPr>
       </w:pPr>
-      <w:proofErr w:type="spellStart"/>
       <w:r>
         <w:rPr>
           <w:strike/>
         </w:rPr>
         <w:t>DataBase</w:t>
       </w:r>
-      <w:proofErr w:type="spellEnd"/>
     </w:p>
     <w:p>
       <w:pPr>
@@ -1588,18 +1417,22 @@
           <w:numId w:val="6"/>
         </w:numPr>
         <w:spacing w:after="0"/>
-      </w:pPr>
-      <w:r>
+        <w:rPr>
+          <w:strike/>
+        </w:rPr>
+      </w:pPr>
+      <w:r>
+        <w:rPr>
+          <w:strike/>
+        </w:rPr>
         <w:t>Routes to be captured</w:t>
       </w:r>
       <w:r>
-        <w:t xml:space="preserve"> *can be done via </w:t>
-      </w:r>
-      <w:proofErr w:type="spellStart"/>
-      <w:r>
-        <w:t>route_id</w:t>
-      </w:r>
-      <w:proofErr w:type="spellEnd"/>
+        <w:rPr>
+          <w:strike/>
+        </w:rPr>
+        <w:t xml:space="preserve"> *can be done via route_id</w:t>
+      </w:r>
     </w:p>
     <w:p>
       <w:pPr>
@@ -1609,9 +1442,15 @@
           <w:numId w:val="6"/>
         </w:numPr>
         <w:spacing w:after="0"/>
-      </w:pPr>
-      <w:r>
-        <w:t>Delete option to be added</w:t>
+        <w:rPr>
+          <w:strike/>
+        </w:rPr>
+      </w:pPr>
+      <w:r>
+        <w:rPr>
+          <w:strike/>
+        </w:rPr>
+        <w:t>Log in feature</w:t>
       </w:r>
     </w:p>
     <w:p>
@@ -1622,9 +1461,15 @@
           <w:numId w:val="6"/>
         </w:numPr>
         <w:spacing w:after="0"/>
-      </w:pPr>
-      <w:r>
-        <w:t>Log in feature</w:t>
+        <w:rPr>
+          <w:strike/>
+        </w:rPr>
+      </w:pPr>
+      <w:r>
+        <w:rPr>
+          <w:strike/>
+        </w:rPr>
+        <w:t>Sign in feature</w:t>
       </w:r>
     </w:p>
     <w:p>
@@ -1635,30 +1480,283 @@
           <w:numId w:val="6"/>
         </w:numPr>
         <w:spacing w:after="0"/>
-      </w:pPr>
-      <w:r>
-        <w:t>Sign in feature</w:t>
-      </w:r>
-    </w:p>
-    <w:p>
-      <w:pPr>
-        <w:pStyle w:val="ListParagraph"/>
+        <w:rPr>
+          <w:strike/>
+        </w:rPr>
+      </w:pPr>
+      <w:r>
+        <w:rPr>
+          <w:strike/>
+        </w:rPr>
+        <w:t>Chat feature intergrated</w:t>
+      </w:r>
+    </w:p>
+    <w:p>
+      <w:pPr>
+        <w:pStyle w:val="ListParagraph"/>
+        <w:numPr>
+          <w:ilvl w:val="0"/>
+          <w:numId w:val="6"/>
+        </w:numPr>
         <w:spacing w:after="0"/>
       </w:pPr>
-    </w:p>
-    <w:p>
-      <w:pPr>
+      <w:r>
+        <w:t>Option to disconnect from a Chat (button)</w:t>
+      </w:r>
+      <w:r>
+        <w:t xml:space="preserve"> </w:t>
+      </w:r>
+      <w:r>
+        <w:rPr>
+          <w:highlight w:val="yellow"/>
+        </w:rPr>
+        <w:t>*Manoj</w:t>
+      </w:r>
+    </w:p>
+    <w:p>
+      <w:pPr>
+        <w:pStyle w:val="ListParagraph"/>
+        <w:numPr>
+          <w:ilvl w:val="0"/>
+          <w:numId w:val="6"/>
+        </w:numPr>
         <w:spacing w:after="0"/>
       </w:pPr>
-    </w:p>
-    <w:p>
-      <w:pPr>
+      <w:r>
+        <w:t>Log Out Button</w:t>
+      </w:r>
+      <w:r>
+        <w:t xml:space="preserve"> </w:t>
+      </w:r>
+      <w:r>
+        <w:rPr>
+          <w:highlight w:val="yellow"/>
+        </w:rPr>
+        <w:t>*Manoj</w:t>
+      </w:r>
+    </w:p>
+    <w:p>
+      <w:pPr>
+        <w:pStyle w:val="ListParagraph"/>
+        <w:numPr>
+          <w:ilvl w:val="0"/>
+          <w:numId w:val="6"/>
+        </w:numPr>
         <w:spacing w:after="0"/>
       </w:pPr>
-    </w:p>
-    <w:p>
-      <w:pPr>
+      <w:r>
+        <w:t>Pull in Bus Route Information to underneath the chat name</w:t>
+      </w:r>
+      <w:r>
+        <w:t xml:space="preserve"> </w:t>
+      </w:r>
+      <w:r>
+        <w:rPr>
+          <w:highlight w:val="yellow"/>
+        </w:rPr>
+        <w:t>*Manoj</w:t>
+      </w:r>
+    </w:p>
+    <w:p>
+      <w:pPr>
+        <w:pStyle w:val="ListParagraph"/>
+        <w:numPr>
+          <w:ilvl w:val="1"/>
+          <w:numId w:val="6"/>
+        </w:numPr>
         <w:spacing w:after="0"/>
+      </w:pPr>
+      <w:r>
+        <w:t>E.g. “</w:t>
+      </w:r>
+      <w:r>
+        <w:t>503 Tea Tree Plaza via O-Bahn Busway and Holden Hill</w:t>
+      </w:r>
+      <w:r>
+        <w:t>”</w:t>
+      </w:r>
+    </w:p>
+    <w:p>
+      <w:pPr>
+        <w:pStyle w:val="ListParagraph"/>
+        <w:numPr>
+          <w:ilvl w:val="0"/>
+          <w:numId w:val="7"/>
+        </w:numPr>
+        <w:spacing w:after="0"/>
+      </w:pPr>
+      <w:r>
+        <w:t>Add Tool Tip; feature when you hover over the map pin it will display the bus number, allowing the user to see and make sure it’s the bus they require.</w:t>
+      </w:r>
+      <w:r>
+        <w:t xml:space="preserve"> </w:t>
+      </w:r>
+      <w:r>
+        <w:rPr>
+          <w:highlight w:val="yellow"/>
+        </w:rPr>
+        <w:t>*Manoj</w:t>
+      </w:r>
+    </w:p>
+    <w:p>
+      <w:pPr>
+        <w:pStyle w:val="ListParagraph"/>
+        <w:numPr>
+          <w:ilvl w:val="0"/>
+          <w:numId w:val="7"/>
+        </w:numPr>
+        <w:spacing w:after="0"/>
+      </w:pPr>
+      <w:r>
+        <w:t xml:space="preserve">CSS Styling </w:t>
+      </w:r>
+      <w:r>
+        <w:rPr>
+          <w:color w:val="FF0000"/>
+        </w:rPr>
+        <w:t>*Optional</w:t>
+      </w:r>
+      <w:r>
+        <w:rPr>
+          <w:color w:val="FF0000"/>
+        </w:rPr>
+        <w:t xml:space="preserve"> and up for takers</w:t>
+      </w:r>
+    </w:p>
+    <w:p>
+      <w:pPr>
+        <w:pStyle w:val="ListParagraph"/>
+        <w:numPr>
+          <w:ilvl w:val="0"/>
+          <w:numId w:val="7"/>
+        </w:numPr>
+        <w:spacing w:after="0"/>
+      </w:pPr>
+      <w:r>
+        <w:t xml:space="preserve">Responsiveness, including “@Media Queries &gt;&gt; 920px for Tablets, 480px for Mobiles” </w:t>
+      </w:r>
+      <w:r>
+        <w:rPr>
+          <w:color w:val="FF0000"/>
+        </w:rPr>
+        <w:t>*Optional</w:t>
+      </w:r>
+      <w:r>
+        <w:rPr>
+          <w:color w:val="FF0000"/>
+        </w:rPr>
+        <w:t xml:space="preserve"> and up for takers</w:t>
+      </w:r>
+    </w:p>
+    <w:p>
+      <w:pPr>
+        <w:pStyle w:val="ListParagraph"/>
+        <w:numPr>
+          <w:ilvl w:val="0"/>
+          <w:numId w:val="7"/>
+        </w:numPr>
+        <w:spacing w:after="0"/>
+      </w:pPr>
+      <w:r>
+        <w:t xml:space="preserve">Deployed and tested on Heroku </w:t>
+      </w:r>
+      <w:r>
+        <w:rPr>
+          <w:color w:val="FF0000"/>
+        </w:rPr>
+        <w:t>*team to get together and test/debug</w:t>
+      </w:r>
+    </w:p>
+    <w:p>
+      <w:pPr>
+        <w:pStyle w:val="ListParagraph"/>
+        <w:numPr>
+          <w:ilvl w:val="0"/>
+          <w:numId w:val="7"/>
+        </w:numPr>
+        <w:spacing w:after="0"/>
+      </w:pPr>
+      <w:r>
+        <w:t>Using fetchChatlogs.js have a feature/button to allow users to view all their previous chat history.</w:t>
+      </w:r>
+      <w:r>
+        <w:t xml:space="preserve"> </w:t>
+      </w:r>
+      <w:r>
+        <w:rPr>
+          <w:color w:val="FF0000"/>
+        </w:rPr>
+        <w:t>*Optional</w:t>
+      </w:r>
+      <w:r>
+        <w:rPr>
+          <w:color w:val="FF0000"/>
+        </w:rPr>
+        <w:t xml:space="preserve"> and up for takers</w:t>
+      </w:r>
+    </w:p>
+    <w:p>
+      <w:pPr>
+        <w:pStyle w:val="ListParagraph"/>
+        <w:numPr>
+          <w:ilvl w:val="0"/>
+          <w:numId w:val="7"/>
+        </w:numPr>
+        <w:spacing w:after="0"/>
+      </w:pPr>
+      <w:r>
+        <w:t xml:space="preserve">Delete </w:t>
+      </w:r>
+      <w:r>
+        <w:t xml:space="preserve">a </w:t>
+      </w:r>
+      <w:r>
+        <w:t>chat</w:t>
+      </w:r>
+      <w:r>
+        <w:t xml:space="preserve"> log/history</w:t>
+      </w:r>
+      <w:r>
+        <w:t xml:space="preserve"> option </w:t>
+      </w:r>
+      <w:r>
+        <w:rPr>
+          <w:color w:val="FF0000"/>
+        </w:rPr>
+        <w:t>*Optional</w:t>
+      </w:r>
+      <w:r>
+        <w:rPr>
+          <w:color w:val="FF0000"/>
+        </w:rPr>
+        <w:t xml:space="preserve"> </w:t>
+      </w:r>
+      <w:r>
+        <w:rPr>
+          <w:color w:val="FF0000"/>
+        </w:rPr>
+        <w:t>and up for takers</w:t>
+      </w:r>
+    </w:p>
+    <w:p>
+      <w:pPr>
+        <w:pStyle w:val="ListParagraph"/>
+        <w:spacing w:after="0"/>
+      </w:pPr>
+    </w:p>
+    <w:p>
+      <w:pPr>
+        <w:spacing w:after="0"/>
+      </w:pPr>
+    </w:p>
+    <w:p>
+      <w:pPr>
+        <w:spacing w:after="0"/>
+      </w:pPr>
+    </w:p>
+    <w:p>
+      <w:pPr>
+        <w:spacing w:after="0"/>
         <w:rPr>
           <w:b/>
           <w:bCs/>
@@ -1677,28 +1775,10 @@
         <w:spacing w:after="0"/>
       </w:pPr>
       <w:r>
-        <w:t xml:space="preserve">First time user Signs Up, then </w:t>
-      </w:r>
-      <w:proofErr w:type="spellStart"/>
-      <w:proofErr w:type="gramStart"/>
-      <w:r>
-        <w:t>go’s</w:t>
-      </w:r>
-      <w:proofErr w:type="spellEnd"/>
-      <w:proofErr w:type="gramEnd"/>
-      <w:r>
-        <w:t xml:space="preserve"> to a second screen where I am welcomed and asked to input my bus number.</w:t>
-      </w:r>
-      <w:r>
-        <w:t xml:space="preserve"> (</w:t>
-      </w:r>
-      <w:proofErr w:type="gramStart"/>
-      <w:r>
-        <w:t>or</w:t>
-      </w:r>
-      <w:proofErr w:type="gramEnd"/>
-      <w:r>
-        <w:t xml:space="preserve"> can select a bus from the map)</w:t>
+        <w:t>First time user Signs Up, then go’s to a second screen where I am welcomed and asked to input my bus number.</w:t>
+      </w:r>
+      <w:r>
+        <w:t xml:space="preserve"> (or can select a bus from the map)</w:t>
       </w:r>
     </w:p>
     <w:p>
@@ -1779,27 +1859,7 @@
         <w:t>.</w:t>
       </w:r>
       <w:r>
-        <w:t xml:space="preserve"> </w:t>
-      </w:r>
-      <w:r>
-        <w:t>(</w:t>
-      </w:r>
-      <w:proofErr w:type="gramStart"/>
-      <w:r>
-        <w:t>or</w:t>
-      </w:r>
-      <w:proofErr w:type="gramEnd"/>
-      <w:r>
-        <w:t>, again,</w:t>
-      </w:r>
-      <w:r>
-        <w:t xml:space="preserve"> can select a </w:t>
-      </w:r>
-      <w:r>
-        <w:t xml:space="preserve">different </w:t>
-      </w:r>
-      <w:r>
-        <w:t>bus from the map)</w:t>
+        <w:t xml:space="preserve"> (or, again, can select a different bus from the map)</w:t>
       </w:r>
     </w:p>
     <w:p>
@@ -1814,13 +1874,8 @@
       <w:pPr>
         <w:spacing w:after="0"/>
       </w:pPr>
-      <w:proofErr w:type="gramStart"/>
-      <w:r>
-        <w:t>Again</w:t>
-      </w:r>
-      <w:proofErr w:type="gramEnd"/>
-      <w:r>
-        <w:t xml:space="preserve"> </w:t>
+      <w:r>
+        <w:t xml:space="preserve">Again </w:t>
       </w:r>
       <w:r>
         <w:t>on same screen the “map” pins the user to the map.</w:t>
@@ -1831,6 +1886,7 @@
         <w:spacing w:after="0"/>
       </w:pPr>
       <w:r>
+        <w:lastRenderedPageBreak/>
         <w:t>The route</w:t>
       </w:r>
       <w:r>
@@ -2206,6 +2262,119 @@
     </w:lvl>
   </w:abstractNum>
   <w:abstractNum w:abstractNumId="3" w15:restartNumberingAfterBreak="0">
+    <w:nsid w:val="2E9A06CF"/>
+    <w:multiLevelType w:val="hybridMultilevel"/>
+    <w:tmpl w:val="DBEEE9F4"/>
+    <w:lvl w:ilvl="0" w:tplc="0C090001">
+      <w:start w:val="1"/>
+      <w:numFmt w:val="bullet"/>
+      <w:lvlText w:val=""/>
+      <w:lvlJc w:val="left"/>
+      <w:pPr>
+        <w:ind w:left="720" w:hanging="360"/>
+      </w:pPr>
+      <w:rPr>
+        <w:rFonts w:ascii="Symbol" w:hAnsi="Symbol" w:hint="default"/>
+      </w:rPr>
+    </w:lvl>
+    <w:lvl w:ilvl="1" w:tplc="0C090003" w:tentative="1">
+      <w:start w:val="1"/>
+      <w:numFmt w:val="bullet"/>
+      <w:lvlText w:val="o"/>
+      <w:lvlJc w:val="left"/>
+      <w:pPr>
+        <w:ind w:left="1440" w:hanging="360"/>
+      </w:pPr>
+      <w:rPr>
+        <w:rFonts w:ascii="Courier New" w:hAnsi="Courier New" w:cs="Courier New" w:hint="default"/>
+      </w:rPr>
+    </w:lvl>
+    <w:lvl w:ilvl="2" w:tplc="0C090005" w:tentative="1">
+      <w:start w:val="1"/>
+      <w:numFmt w:val="bullet"/>
+      <w:lvlText w:val=""/>
+      <w:lvlJc w:val="left"/>
+      <w:pPr>
+        <w:ind w:left="2160" w:hanging="360"/>
+      </w:pPr>
+      <w:rPr>
+        <w:rFonts w:ascii="Wingdings" w:hAnsi="Wingdings" w:hint="default"/>
+      </w:rPr>
+    </w:lvl>
+    <w:lvl w:ilvl="3" w:tplc="0C090001" w:tentative="1">
+      <w:start w:val="1"/>
+      <w:numFmt w:val="bullet"/>
+      <w:lvlText w:val=""/>
+      <w:lvlJc w:val="left"/>
+      <w:pPr>
+        <w:ind w:left="2880" w:hanging="360"/>
+      </w:pPr>
+      <w:rPr>
+        <w:rFonts w:ascii="Symbol" w:hAnsi="Symbol" w:hint="default"/>
+      </w:rPr>
+    </w:lvl>
+    <w:lvl w:ilvl="4" w:tplc="0C090003" w:tentative="1">
+      <w:start w:val="1"/>
+      <w:numFmt w:val="bullet"/>
+      <w:lvlText w:val="o"/>
+      <w:lvlJc w:val="left"/>
+      <w:pPr>
+        <w:ind w:left="3600" w:hanging="360"/>
+      </w:pPr>
+      <w:rPr>
+        <w:rFonts w:ascii="Courier New" w:hAnsi="Courier New" w:cs="Courier New" w:hint="default"/>
+      </w:rPr>
+    </w:lvl>
+    <w:lvl w:ilvl="5" w:tplc="0C090005" w:tentative="1">
+      <w:start w:val="1"/>
+      <w:numFmt w:val="bullet"/>
+      <w:lvlText w:val=""/>
+      <w:lvlJc w:val="left"/>
+      <w:pPr>
+        <w:ind w:left="4320" w:hanging="360"/>
+      </w:pPr>
+      <w:rPr>
+        <w:rFonts w:ascii="Wingdings" w:hAnsi="Wingdings" w:hint="default"/>
+      </w:rPr>
+    </w:lvl>
+    <w:lvl w:ilvl="6" w:tplc="0C090001" w:tentative="1">
+      <w:start w:val="1"/>
+      <w:numFmt w:val="bullet"/>
+      <w:lvlText w:val=""/>
+      <w:lvlJc w:val="left"/>
+      <w:pPr>
+        <w:ind w:left="5040" w:hanging="360"/>
+      </w:pPr>
+      <w:rPr>
+        <w:rFonts w:ascii="Symbol" w:hAnsi="Symbol" w:hint="default"/>
+      </w:rPr>
+    </w:lvl>
+    <w:lvl w:ilvl="7" w:tplc="0C090003" w:tentative="1">
+      <w:start w:val="1"/>
+      <w:numFmt w:val="bullet"/>
+      <w:lvlText w:val="o"/>
+      <w:lvlJc w:val="left"/>
+      <w:pPr>
+        <w:ind w:left="5760" w:hanging="360"/>
+      </w:pPr>
+      <w:rPr>
+        <w:rFonts w:ascii="Courier New" w:hAnsi="Courier New" w:cs="Courier New" w:hint="default"/>
+      </w:rPr>
+    </w:lvl>
+    <w:lvl w:ilvl="8" w:tplc="0C090005" w:tentative="1">
+      <w:start w:val="1"/>
+      <w:numFmt w:val="bullet"/>
+      <w:lvlText w:val=""/>
+      <w:lvlJc w:val="left"/>
+      <w:pPr>
+        <w:ind w:left="6480" w:hanging="360"/>
+      </w:pPr>
+      <w:rPr>
+        <w:rFonts w:ascii="Wingdings" w:hAnsi="Wingdings" w:hint="default"/>
+      </w:rPr>
+    </w:lvl>
+  </w:abstractNum>
+  <w:abstractNum w:abstractNumId="4" w15:restartNumberingAfterBreak="0">
     <w:nsid w:val="3B8F0F3C"/>
     <w:multiLevelType w:val="hybridMultilevel"/>
     <w:tmpl w:val="474C7D66"/>
@@ -2318,7 +2487,7 @@
       </w:rPr>
     </w:lvl>
   </w:abstractNum>
-  <w:abstractNum w:abstractNumId="4" w15:restartNumberingAfterBreak="0">
+  <w:abstractNum w:abstractNumId="5" w15:restartNumberingAfterBreak="0">
     <w:nsid w:val="5DDE4672"/>
     <w:multiLevelType w:val="hybridMultilevel"/>
     <w:tmpl w:val="9A9619A0"/>
@@ -2431,10 +2600,10 @@
       </w:rPr>
     </w:lvl>
   </w:abstractNum>
-  <w:abstractNum w:abstractNumId="5" w15:restartNumberingAfterBreak="0">
+  <w:abstractNum w:abstractNumId="6" w15:restartNumberingAfterBreak="0">
     <w:nsid w:val="78D300F1"/>
     <w:multiLevelType w:val="hybridMultilevel"/>
-    <w:tmpl w:val="A1C819BE"/>
+    <w:tmpl w:val="8878D98E"/>
     <w:lvl w:ilvl="0" w:tplc="0C090001">
       <w:start w:val="1"/>
       <w:numFmt w:val="bullet"/>
@@ -2447,7 +2616,7 @@
         <w:rFonts w:ascii="Symbol" w:hAnsi="Symbol" w:hint="default"/>
       </w:rPr>
     </w:lvl>
-    <w:lvl w:ilvl="1" w:tplc="0C090003" w:tentative="1">
+    <w:lvl w:ilvl="1" w:tplc="0C090003">
       <w:start w:val="1"/>
       <w:numFmt w:val="bullet"/>
       <w:lvlText w:val="o"/>
@@ -2554,13 +2723,16 @@
     <w:abstractNumId w:val="0"/>
   </w:num>
   <w:num w:numId="4" w16cid:durableId="530804808">
-    <w:abstractNumId w:val="3"/>
+    <w:abstractNumId w:val="4"/>
   </w:num>
   <w:num w:numId="5" w16cid:durableId="1212379626">
-    <w:abstractNumId w:val="4"/>
+    <w:abstractNumId w:val="5"/>
   </w:num>
   <w:num w:numId="6" w16cid:durableId="268855182">
-    <w:abstractNumId w:val="5"/>
+    <w:abstractNumId w:val="6"/>
+  </w:num>
+  <w:num w:numId="7" w16cid:durableId="1049258442">
+    <w:abstractNumId w:val="3"/>
   </w:num>
 </w:numbering>
 </file>

</xml_diff>